<commit_message>
Make changes to the accessibility documentation to cover the correct file
</commit_message>
<xml_diff>
--- a/Screen reader error.docx
+++ b/Screen reader error.docx
@@ -4,33 +4,46 @@
   <w:body>
     <w:p>
       <w:r>
-        <w:t>Screen reader error:</w:t>
+        <w:t>Wave</w:t>
       </w:r>
     </w:p>
     <w:p>
       <w:r>
-        <w:t xml:space="preserve">The elements in the nav bar </w:t>
+        <w:t xml:space="preserve">The colour contrast between the white </w:t>
       </w:r>
       <w:r>
-        <w:t>are</w:t>
+        <w:t>text</w:t>
       </w:r>
       <w:r>
-        <w:t xml:space="preserve"> ignored when the screen reader presses tab after</w:t>
+        <w:t xml:space="preserve"> and the “Meet the Enpower Community!” button is low. The contrast ratio is 2.67:1 which fail the 1.4.2 level</w:t>
       </w:r>
       <w:r>
-        <w:t xml:space="preserve"> the icon button.</w:t>
+        <w:t xml:space="preserve">. </w:t>
       </w:r>
-    </w:p>
-    <w:p>
+      <w:r>
+        <w:t>Change the colour of the button</w:t>
+      </w:r>
+      <w:r>
+        <w:t>.</w:t>
+      </w:r>
+      <w:r>
+        <w:t xml:space="preserve"> The recommended color change is #a55f37</w:t>
+      </w:r>
+      <w:r>
+        <w:t xml:space="preserve"> for the button</w:t>
+      </w:r>
+      <w:r>
+        <w:t>.</w:t>
+      </w:r>
       <w:r>
         <w:rPr>
           <w:noProof/>
         </w:rPr>
         <w:drawing>
-          <wp:inline distT="0" distB="0" distL="0" distR="0" wp14:anchorId="0C6EAD91" wp14:editId="32F978A4">
-            <wp:extent cx="5943600" cy="1323975"/>
+          <wp:inline distT="0" distB="0" distL="0" distR="0" wp14:anchorId="1A0F769A" wp14:editId="5AC482D9">
+            <wp:extent cx="5943600" cy="2733675"/>
             <wp:effectExtent l="0" t="0" r="0" b="9525"/>
-            <wp:docPr id="749115032" name="Picture 1" descr="A screenshot of a computer&#10;&#10;AI-generated content may be incorrect."/>
+            <wp:docPr id="1306250656" name="Picture 1"/>
             <wp:cNvGraphicFramePr>
               <a:graphicFrameLocks xmlns:a="http://schemas.openxmlformats.org/drawingml/2006/main" noChangeAspect="1"/>
             </wp:cNvGraphicFramePr>
@@ -38,7 +51,7 @@
               <a:graphicData uri="http://schemas.openxmlformats.org/drawingml/2006/picture">
                 <pic:pic xmlns:pic="http://schemas.openxmlformats.org/drawingml/2006/picture">
                   <pic:nvPicPr>
-                    <pic:cNvPr id="749115032" name="Picture 1" descr="A screenshot of a computer&#10;&#10;AI-generated content may be incorrect."/>
+                    <pic:cNvPr id="0" name="Picture 1"/>
                     <pic:cNvPicPr>
                       <a:picLocks noChangeAspect="1" noChangeArrowheads="1"/>
                     </pic:cNvPicPr>
@@ -59,7 +72,7 @@
                   <pic:spPr bwMode="auto">
                     <a:xfrm>
                       <a:off x="0" y="0"/>
-                      <a:ext cx="5943600" cy="1323975"/>
+                      <a:ext cx="5943600" cy="2733675"/>
                     </a:xfrm>
                     <a:prstGeom prst="rect">
                       <a:avLst/>
@@ -78,22 +91,14 @@
     </w:p>
     <w:p>
       <w:r>
-        <w:t xml:space="preserve">“What tools do they employ?” is ignored in the </w:t>
-      </w:r>
-      <w:r>
-        <w:t>paragraph.</w:t>
-      </w:r>
-    </w:p>
-    <w:p>
-      <w:r>
         <w:rPr>
           <w:noProof/>
         </w:rPr>
         <w:drawing>
-          <wp:inline distT="0" distB="0" distL="0" distR="0" wp14:anchorId="2BC0E43E" wp14:editId="3C661326">
-            <wp:extent cx="5943600" cy="2085975"/>
+          <wp:inline distT="0" distB="0" distL="0" distR="0" wp14:anchorId="011A0387" wp14:editId="3D936633">
+            <wp:extent cx="5943600" cy="1895475"/>
             <wp:effectExtent l="0" t="0" r="0" b="9525"/>
-            <wp:docPr id="1632942190" name="Picture 2"/>
+            <wp:docPr id="817624245" name="Picture 2"/>
             <wp:cNvGraphicFramePr>
               <a:graphicFrameLocks xmlns:a="http://schemas.openxmlformats.org/drawingml/2006/main" noChangeAspect="1"/>
             </wp:cNvGraphicFramePr>
@@ -122,7 +127,7 @@
                   <pic:spPr bwMode="auto">
                     <a:xfrm>
                       <a:off x="0" y="0"/>
-                      <a:ext cx="5943600" cy="2085975"/>
+                      <a:ext cx="5943600" cy="1895475"/>
                     </a:xfrm>
                     <a:prstGeom prst="rect">
                       <a:avLst/>
@@ -141,211 +146,10 @@
     </w:p>
     <w:p>
       <w:r>
-        <w:t>Console issues:</w:t>
-      </w:r>
-    </w:p>
-    <w:p>
-      <w:r>
-        <w:t>Each of the elements below does not have a label connected to it.</w:t>
-      </w:r>
-    </w:p>
-    <w:p>
-      <w:r>
-        <w:rPr>
-          <w:noProof/>
-        </w:rPr>
-        <w:drawing>
-          <wp:inline distT="0" distB="0" distL="0" distR="0" wp14:anchorId="3C175B4B" wp14:editId="6242EC09">
-            <wp:extent cx="5934075" cy="1466850"/>
-            <wp:effectExtent l="0" t="0" r="9525" b="0"/>
-            <wp:docPr id="553028279" name="Picture 3"/>
-            <wp:cNvGraphicFramePr>
-              <a:graphicFrameLocks xmlns:a="http://schemas.openxmlformats.org/drawingml/2006/main" noChangeAspect="1"/>
-            </wp:cNvGraphicFramePr>
-            <a:graphic xmlns:a="http://schemas.openxmlformats.org/drawingml/2006/main">
-              <a:graphicData uri="http://schemas.openxmlformats.org/drawingml/2006/picture">
-                <pic:pic xmlns:pic="http://schemas.openxmlformats.org/drawingml/2006/picture">
-                  <pic:nvPicPr>
-                    <pic:cNvPr id="0" name="Picture 3"/>
-                    <pic:cNvPicPr>
-                      <a:picLocks noChangeAspect="1" noChangeArrowheads="1"/>
-                    </pic:cNvPicPr>
-                  </pic:nvPicPr>
-                  <pic:blipFill>
-                    <a:blip r:embed="rId6" cstate="print">
-                      <a:extLst>
-                        <a:ext uri="{28A0092B-C50C-407E-A947-70E740481C1C}">
-                          <a14:useLocalDpi xmlns:a14="http://schemas.microsoft.com/office/drawing/2010/main" val="0"/>
-                        </a:ext>
-                      </a:extLst>
-                    </a:blip>
-                    <a:srcRect/>
-                    <a:stretch>
-                      <a:fillRect/>
-                    </a:stretch>
-                  </pic:blipFill>
-                  <pic:spPr bwMode="auto">
-                    <a:xfrm>
-                      <a:off x="0" y="0"/>
-                      <a:ext cx="5934075" cy="1466850"/>
-                    </a:xfrm>
-                    <a:prstGeom prst="rect">
-                      <a:avLst/>
-                    </a:prstGeom>
-                    <a:noFill/>
-                    <a:ln>
-                      <a:noFill/>
-                    </a:ln>
-                  </pic:spPr>
-                </pic:pic>
-              </a:graphicData>
-            </a:graphic>
-          </wp:inline>
-        </w:drawing>
-      </w:r>
-    </w:p>
-    <w:p>
-      <w:r>
-        <w:t>Html tag does not have title included it</w:t>
-      </w:r>
-      <w:r>
-        <w:t>.</w:t>
-      </w:r>
-    </w:p>
-    <w:p>
-      <w:r>
-        <w:t xml:space="preserve">Button element </w:t>
-      </w:r>
-      <w:r>
-        <w:t xml:space="preserve">“schedule a call” </w:t>
-      </w:r>
-      <w:r>
-        <w:t>doesn’t have a button type attribute.</w:t>
-      </w:r>
-    </w:p>
-    <w:p>
-      <w:r>
-        <w:rPr>
-          <w:noProof/>
-        </w:rPr>
-        <w:lastRenderedPageBreak/>
-        <w:drawing>
-          <wp:inline distT="0" distB="0" distL="0" distR="0" wp14:anchorId="1A3002FD" wp14:editId="214C6608">
-            <wp:extent cx="5843038" cy="1771650"/>
-            <wp:effectExtent l="0" t="0" r="5715" b="0"/>
-            <wp:docPr id="1032155986" name="Picture 4"/>
-            <wp:cNvGraphicFramePr>
-              <a:graphicFrameLocks xmlns:a="http://schemas.openxmlformats.org/drawingml/2006/main" noChangeAspect="1"/>
-            </wp:cNvGraphicFramePr>
-            <a:graphic xmlns:a="http://schemas.openxmlformats.org/drawingml/2006/main">
-              <a:graphicData uri="http://schemas.openxmlformats.org/drawingml/2006/picture">
-                <pic:pic xmlns:pic="http://schemas.openxmlformats.org/drawingml/2006/picture">
-                  <pic:nvPicPr>
-                    <pic:cNvPr id="0" name="Picture 4"/>
-                    <pic:cNvPicPr>
-                      <a:picLocks noChangeAspect="1" noChangeArrowheads="1"/>
-                    </pic:cNvPicPr>
-                  </pic:nvPicPr>
-                  <pic:blipFill rotWithShape="1">
-                    <a:blip r:embed="rId7">
-                      <a:extLst>
-                        <a:ext uri="{28A0092B-C50C-407E-A947-70E740481C1C}">
-                          <a14:useLocalDpi xmlns:a14="http://schemas.microsoft.com/office/drawing/2010/main" val="0"/>
-                        </a:ext>
-                      </a:extLst>
-                    </a:blip>
-                    <a:srcRect r="45032"/>
-                    <a:stretch/>
-                  </pic:blipFill>
-                  <pic:spPr bwMode="auto">
-                    <a:xfrm>
-                      <a:off x="0" y="0"/>
-                      <a:ext cx="5850845" cy="1774017"/>
-                    </a:xfrm>
-                    <a:prstGeom prst="rect">
-                      <a:avLst/>
-                    </a:prstGeom>
-                    <a:noFill/>
-                    <a:ln>
-                      <a:noFill/>
-                    </a:ln>
-                    <a:extLst>
-                      <a:ext uri="{53640926-AAD7-44D8-BBD7-CCE9431645EC}">
-                        <a14:shadowObscured xmlns:a14="http://schemas.microsoft.com/office/drawing/2010/main"/>
-                      </a:ext>
-                    </a:extLst>
-                  </pic:spPr>
-                </pic:pic>
-              </a:graphicData>
-            </a:graphic>
-          </wp:inline>
-        </w:drawing>
+        <w:t>The page has no first level heading. Please put a heading at the top.</w:t>
       </w:r>
     </w:p>
     <w:p/>
-    <w:p>
-      <w:r>
-        <w:t>The email input attribute does not have an autofill to autofill the input</w:t>
-      </w:r>
-      <w:r>
-        <w:t>:</w:t>
-      </w:r>
-    </w:p>
-    <w:p>
-      <w:r>
-        <w:rPr>
-          <w:noProof/>
-        </w:rPr>
-        <w:drawing>
-          <wp:inline distT="0" distB="0" distL="0" distR="0" wp14:anchorId="4A67F6F5" wp14:editId="6BA8BE97">
-            <wp:extent cx="6495068" cy="1009650"/>
-            <wp:effectExtent l="0" t="0" r="1270" b="0"/>
-            <wp:docPr id="1131989684" name="Picture 6"/>
-            <wp:cNvGraphicFramePr>
-              <a:graphicFrameLocks xmlns:a="http://schemas.openxmlformats.org/drawingml/2006/main" noChangeAspect="1"/>
-            </wp:cNvGraphicFramePr>
-            <a:graphic xmlns:a="http://schemas.openxmlformats.org/drawingml/2006/main">
-              <a:graphicData uri="http://schemas.openxmlformats.org/drawingml/2006/picture">
-                <pic:pic xmlns:pic="http://schemas.openxmlformats.org/drawingml/2006/picture">
-                  <pic:nvPicPr>
-                    <pic:cNvPr id="0" name="Picture 6"/>
-                    <pic:cNvPicPr>
-                      <a:picLocks noChangeAspect="1" noChangeArrowheads="1"/>
-                    </pic:cNvPicPr>
-                  </pic:nvPicPr>
-                  <pic:blipFill>
-                    <a:blip r:embed="rId8" cstate="print">
-                      <a:extLst>
-                        <a:ext uri="{28A0092B-C50C-407E-A947-70E740481C1C}">
-                          <a14:useLocalDpi xmlns:a14="http://schemas.microsoft.com/office/drawing/2010/main" val="0"/>
-                        </a:ext>
-                      </a:extLst>
-                    </a:blip>
-                    <a:srcRect/>
-                    <a:stretch>
-                      <a:fillRect/>
-                    </a:stretch>
-                  </pic:blipFill>
-                  <pic:spPr bwMode="auto">
-                    <a:xfrm>
-                      <a:off x="0" y="0"/>
-                      <a:ext cx="6506225" cy="1011384"/>
-                    </a:xfrm>
-                    <a:prstGeom prst="rect">
-                      <a:avLst/>
-                    </a:prstGeom>
-                    <a:noFill/>
-                    <a:ln>
-                      <a:noFill/>
-                    </a:ln>
-                  </pic:spPr>
-                </pic:pic>
-              </a:graphicData>
-            </a:graphic>
-          </wp:inline>
-        </w:drawing>
-      </w:r>
-    </w:p>
     <w:sectPr>
       <w:pgSz w:w="12240" w:h="15840"/>
       <w:pgMar w:top="1440" w:right="1440" w:bottom="1440" w:left="1440" w:header="708" w:footer="708" w:gutter="0"/>

</xml_diff>

<commit_message>
added new errors in the documentation with the Service content architecture section
</commit_message>
<xml_diff>
--- a/Screen reader error.docx
+++ b/Screen reader error.docx
@@ -24,10 +24,7 @@
         <w:t>Change the colour of the button</w:t>
       </w:r>
       <w:r>
-        <w:t>.</w:t>
-      </w:r>
-      <w:r>
-        <w:t xml:space="preserve"> The recommended color change is #a55f37</w:t>
+        <w:t>. The recommended color change is #a55f37</w:t>
       </w:r>
       <w:r>
         <w:t xml:space="preserve"> for the button</w:t>
@@ -40,9 +37,9 @@
           <w:noProof/>
         </w:rPr>
         <w:drawing>
-          <wp:inline distT="0" distB="0" distL="0" distR="0" wp14:anchorId="1A0F769A" wp14:editId="5AC482D9">
-            <wp:extent cx="5943600" cy="2733675"/>
-            <wp:effectExtent l="0" t="0" r="0" b="9525"/>
+          <wp:inline distT="0" distB="0" distL="0" distR="0" wp14:anchorId="1A0F769A" wp14:editId="1BC3328B">
+            <wp:extent cx="4802432" cy="2208811"/>
+            <wp:effectExtent l="0" t="0" r="0" b="1270"/>
             <wp:docPr id="1306250656" name="Picture 1"/>
             <wp:cNvGraphicFramePr>
               <a:graphicFrameLocks xmlns:a="http://schemas.openxmlformats.org/drawingml/2006/main" noChangeAspect="1"/>
@@ -72,7 +69,7 @@
                   <pic:spPr bwMode="auto">
                     <a:xfrm>
                       <a:off x="0" y="0"/>
-                      <a:ext cx="5943600" cy="2733675"/>
+                      <a:ext cx="4808836" cy="2211756"/>
                     </a:xfrm>
                     <a:prstGeom prst="rect">
                       <a:avLst/>
@@ -95,9 +92,9 @@
           <w:noProof/>
         </w:rPr>
         <w:drawing>
-          <wp:inline distT="0" distB="0" distL="0" distR="0" wp14:anchorId="011A0387" wp14:editId="3D936633">
-            <wp:extent cx="5943600" cy="1895475"/>
-            <wp:effectExtent l="0" t="0" r="0" b="9525"/>
+          <wp:inline distT="0" distB="0" distL="0" distR="0" wp14:anchorId="011A0387" wp14:editId="033ED021">
+            <wp:extent cx="4803601" cy="1531917"/>
+            <wp:effectExtent l="0" t="0" r="0" b="0"/>
             <wp:docPr id="817624245" name="Picture 2"/>
             <wp:cNvGraphicFramePr>
               <a:graphicFrameLocks xmlns:a="http://schemas.openxmlformats.org/drawingml/2006/main" noChangeAspect="1"/>
@@ -127,7 +124,7 @@
                   <pic:spPr bwMode="auto">
                     <a:xfrm>
                       <a:off x="0" y="0"/>
-                      <a:ext cx="5943600" cy="1895475"/>
+                      <a:ext cx="4834007" cy="1541614"/>
                     </a:xfrm>
                     <a:prstGeom prst="rect">
                       <a:avLst/>
@@ -147,6 +144,66 @@
     <w:p>
       <w:r>
         <w:t>The page has no first level heading. Please put a heading at the top.</w:t>
+      </w:r>
+    </w:p>
+    <w:p>
+      <w:r>
+        <w:rPr>
+          <w:noProof/>
+        </w:rPr>
+        <w:drawing>
+          <wp:inline distT="0" distB="0" distL="0" distR="0" wp14:anchorId="74B5B4D8" wp14:editId="180E9A36">
+            <wp:extent cx="4772601" cy="2042556"/>
+            <wp:effectExtent l="0" t="0" r="0" b="0"/>
+            <wp:docPr id="1261582530" name="Picture 1" descr="A screenshot of a computer&#10;&#10;AI-generated content may be incorrect."/>
+            <wp:cNvGraphicFramePr>
+              <a:graphicFrameLocks xmlns:a="http://schemas.openxmlformats.org/drawingml/2006/main" noChangeAspect="1"/>
+            </wp:cNvGraphicFramePr>
+            <a:graphic xmlns:a="http://schemas.openxmlformats.org/drawingml/2006/main">
+              <a:graphicData uri="http://schemas.openxmlformats.org/drawingml/2006/picture">
+                <pic:pic xmlns:pic="http://schemas.openxmlformats.org/drawingml/2006/picture">
+                  <pic:nvPicPr>
+                    <pic:cNvPr id="1261582530" name="Picture 1" descr="A screenshot of a computer&#10;&#10;AI-generated content may be incorrect."/>
+                    <pic:cNvPicPr>
+                      <a:picLocks noChangeAspect="1" noChangeArrowheads="1"/>
+                    </pic:cNvPicPr>
+                  </pic:nvPicPr>
+                  <pic:blipFill>
+                    <a:blip r:embed="rId6" cstate="print">
+                      <a:extLst>
+                        <a:ext uri="{28A0092B-C50C-407E-A947-70E740481C1C}">
+                          <a14:useLocalDpi xmlns:a14="http://schemas.microsoft.com/office/drawing/2010/main" val="0"/>
+                        </a:ext>
+                      </a:extLst>
+                    </a:blip>
+                    <a:srcRect/>
+                    <a:stretch>
+                      <a:fillRect/>
+                    </a:stretch>
+                  </pic:blipFill>
+                  <pic:spPr bwMode="auto">
+                    <a:xfrm>
+                      <a:off x="0" y="0"/>
+                      <a:ext cx="4811379" cy="2059152"/>
+                    </a:xfrm>
+                    <a:prstGeom prst="rect">
+                      <a:avLst/>
+                    </a:prstGeom>
+                    <a:noFill/>
+                    <a:ln>
+                      <a:noFill/>
+                    </a:ln>
+                  </pic:spPr>
+                </pic:pic>
+              </a:graphicData>
+            </a:graphic>
+          </wp:inline>
+        </w:drawing>
+      </w:r>
+    </w:p>
+    <w:p>
+      <w:r>
+        <w:t>There is no alt text or aria values in the image in the Services section.</w:t>
       </w:r>
     </w:p>
     <w:p/>

</xml_diff>

<commit_message>
Found new errors in the updated page.
</commit_message>
<xml_diff>
--- a/Screen reader error.docx
+++ b/Screen reader error.docx
@@ -3,8 +3,20 @@
 <w:document xmlns:wpc="http://schemas.microsoft.com/office/word/2010/wordprocessingCanvas" xmlns:cx="http://schemas.microsoft.com/office/drawing/2014/chartex" xmlns:cx1="http://schemas.microsoft.com/office/drawing/2015/9/8/chartex" xmlns:cx2="http://schemas.microsoft.com/office/drawing/2015/10/21/chartex" xmlns:cx3="http://schemas.microsoft.com/office/drawing/2016/5/9/chartex" xmlns:cx4="http://schemas.microsoft.com/office/drawing/2016/5/10/chartex" xmlns:cx5="http://schemas.microsoft.com/office/drawing/2016/5/11/chartex" xmlns:cx6="http://schemas.microsoft.com/office/drawing/2016/5/12/chartex" xmlns:cx7="http://schemas.microsoft.com/office/drawing/2016/5/13/chartex" xmlns:cx8="http://schemas.microsoft.com/office/drawing/2016/5/14/chartex" xmlns:mc="http://schemas.openxmlformats.org/markup-compatibility/2006" xmlns:aink="http://schemas.microsoft.com/office/drawing/2016/ink" xmlns:am3d="http://schemas.microsoft.com/office/drawing/2017/model3d" xmlns:o="urn:schemas-microsoft-com:office:office" xmlns:oel="http://schemas.microsoft.com/office/2019/extlst" xmlns:r="http://schemas.openxmlformats.org/officeDocument/2006/relationships" xmlns:m="http://schemas.openxmlformats.org/officeDocument/2006/math" xmlns:v="urn:schemas-microsoft-com:vml" xmlns:wp14="http://schemas.microsoft.com/office/word/2010/wordprocessingDrawing" xmlns:wp="http://schemas.openxmlformats.org/drawingml/2006/wordprocessingDrawing" xmlns:w10="urn:schemas-microsoft-com:office:word" xmlns:w="http://schemas.openxmlformats.org/wordprocessingml/2006/main" xmlns:w14="http://schemas.microsoft.com/office/word/2010/wordml" xmlns:w15="http://schemas.microsoft.com/office/word/2012/wordml" xmlns:w16cex="http://schemas.microsoft.com/office/word/2018/wordml/cex" xmlns:w16cid="http://schemas.microsoft.com/office/word/2016/wordml/cid" xmlns:w16="http://schemas.microsoft.com/office/word/2018/wordml" xmlns:w16du="http://schemas.microsoft.com/office/word/2023/wordml/word16du" xmlns:w16sdtdh="http://schemas.microsoft.com/office/word/2020/wordml/sdtdatahash" xmlns:w16sdtfl="http://schemas.microsoft.com/office/word/2024/wordml/sdtformatlock" xmlns:w16se="http://schemas.microsoft.com/office/word/2015/wordml/symex" xmlns:wpg="http://schemas.microsoft.com/office/word/2010/wordprocessingGroup" xmlns:wpi="http://schemas.microsoft.com/office/word/2010/wordprocessingInk" xmlns:wne="http://schemas.microsoft.com/office/word/2006/wordml" xmlns:wps="http://schemas.microsoft.com/office/word/2010/wordprocessingShape" mc:Ignorable="w14 w15 w16se w16cid w16 w16cex w16sdtdh w16sdtfl w16du wp14">
   <w:body>
     <w:p>
-      <w:r>
-        <w:t>Wave</w:t>
+      <w:pPr>
+        <w:rPr>
+          <w:sz w:val="32"/>
+          <w:szCs w:val="32"/>
+          <w:u w:val="single"/>
+        </w:rPr>
+      </w:pPr>
+      <w:r>
+        <w:rPr>
+          <w:sz w:val="32"/>
+          <w:szCs w:val="32"/>
+          <w:u w:val="single"/>
+        </w:rPr>
+        <w:t>Home Section</w:t>
       </w:r>
     </w:p>
     <w:p>
@@ -15,7 +27,15 @@
         <w:t>text</w:t>
       </w:r>
       <w:r>
-        <w:t xml:space="preserve"> and the “Meet the Enpower Community!” button is low. The contrast ratio is 2.67:1 which fail the 1.4.2 level</w:t>
+        <w:t xml:space="preserve"> and the “Meet the </w:t>
+      </w:r>
+      <w:proofErr w:type="spellStart"/>
+      <w:r>
+        <w:t>Enpower</w:t>
+      </w:r>
+      <w:proofErr w:type="spellEnd"/>
+      <w:r>
+        <w:t xml:space="preserve"> Community!” button is low. The contrast ratio is 2.67:1 which fail the 1.4.2 level</w:t>
       </w:r>
       <w:r>
         <w:t xml:space="preserve">. </w:t>
@@ -37,9 +57,9 @@
           <w:noProof/>
         </w:rPr>
         <w:drawing>
-          <wp:inline distT="0" distB="0" distL="0" distR="0" wp14:anchorId="1A0F769A" wp14:editId="1BC3328B">
-            <wp:extent cx="4802432" cy="2208811"/>
-            <wp:effectExtent l="0" t="0" r="0" b="1270"/>
+          <wp:inline distT="0" distB="0" distL="0" distR="0" wp14:anchorId="1A0F769A" wp14:editId="247DE4AD">
+            <wp:extent cx="5819345" cy="2676525"/>
+            <wp:effectExtent l="0" t="0" r="0" b="0"/>
             <wp:docPr id="1306250656" name="Picture 1"/>
             <wp:cNvGraphicFramePr>
               <a:graphicFrameLocks xmlns:a="http://schemas.openxmlformats.org/drawingml/2006/main" noChangeAspect="1"/>
@@ -69,7 +89,7 @@
                   <pic:spPr bwMode="auto">
                     <a:xfrm>
                       <a:off x="0" y="0"/>
-                      <a:ext cx="4808836" cy="2211756"/>
+                      <a:ext cx="5834060" cy="2683293"/>
                     </a:xfrm>
                     <a:prstGeom prst="rect">
                       <a:avLst/>
@@ -88,13 +108,18 @@
     </w:p>
     <w:p>
       <w:r>
+        <w:t>The page has no first level heading. Please put a heading at the top.</w:t>
+      </w:r>
+    </w:p>
+    <w:p>
+      <w:r>
         <w:rPr>
           <w:noProof/>
         </w:rPr>
         <w:drawing>
-          <wp:inline distT="0" distB="0" distL="0" distR="0" wp14:anchorId="011A0387" wp14:editId="033ED021">
-            <wp:extent cx="4803601" cy="1531917"/>
-            <wp:effectExtent l="0" t="0" r="0" b="0"/>
+          <wp:inline distT="0" distB="0" distL="0" distR="0" wp14:anchorId="011A0387" wp14:editId="6A4CC5D6">
+            <wp:extent cx="5883866" cy="1876425"/>
+            <wp:effectExtent l="0" t="0" r="3175" b="0"/>
             <wp:docPr id="817624245" name="Picture 2"/>
             <wp:cNvGraphicFramePr>
               <a:graphicFrameLocks xmlns:a="http://schemas.openxmlformats.org/drawingml/2006/main" noChangeAspect="1"/>
@@ -124,7 +149,7 @@
                   <pic:spPr bwMode="auto">
                     <a:xfrm>
                       <a:off x="0" y="0"/>
-                      <a:ext cx="4834007" cy="1541614"/>
+                      <a:ext cx="5942602" cy="1895156"/>
                     </a:xfrm>
                     <a:prstGeom prst="rect">
                       <a:avLst/>
@@ -143,7 +168,15 @@
     </w:p>
     <w:p>
       <w:r>
-        <w:t>The page has no first level heading. Please put a heading at the top.</w:t>
+        <w:t xml:space="preserve">“What tools do they employ?” sentence has been </w:t>
+      </w:r>
+      <w:proofErr w:type="gramStart"/>
+      <w:r>
+        <w:t>miss</w:t>
+      </w:r>
+      <w:proofErr w:type="gramEnd"/>
+      <w:r>
+        <w:t xml:space="preserve"> by the screen reader</w:t>
       </w:r>
     </w:p>
     <w:p>
@@ -152,10 +185,10 @@
           <w:noProof/>
         </w:rPr>
         <w:drawing>
-          <wp:inline distT="0" distB="0" distL="0" distR="0" wp14:anchorId="74B5B4D8" wp14:editId="180E9A36">
-            <wp:extent cx="4772601" cy="2042556"/>
-            <wp:effectExtent l="0" t="0" r="0" b="0"/>
-            <wp:docPr id="1261582530" name="Picture 1" descr="A screenshot of a computer&#10;&#10;AI-generated content may be incorrect."/>
+          <wp:inline distT="0" distB="0" distL="0" distR="0" wp14:anchorId="77E00AB3" wp14:editId="6F68A414">
+            <wp:extent cx="5934075" cy="1400175"/>
+            <wp:effectExtent l="0" t="0" r="9525" b="9525"/>
+            <wp:docPr id="427658059" name="Picture 6"/>
             <wp:cNvGraphicFramePr>
               <a:graphicFrameLocks xmlns:a="http://schemas.openxmlformats.org/drawingml/2006/main" noChangeAspect="1"/>
             </wp:cNvGraphicFramePr>
@@ -163,7 +196,7 @@
               <a:graphicData uri="http://schemas.openxmlformats.org/drawingml/2006/picture">
                 <pic:pic xmlns:pic="http://schemas.openxmlformats.org/drawingml/2006/picture">
                   <pic:nvPicPr>
-                    <pic:cNvPr id="1261582530" name="Picture 1" descr="A screenshot of a computer&#10;&#10;AI-generated content may be incorrect."/>
+                    <pic:cNvPr id="0" name="Picture 6"/>
                     <pic:cNvPicPr>
                       <a:picLocks noChangeAspect="1" noChangeArrowheads="1"/>
                     </pic:cNvPicPr>
@@ -184,7 +217,7 @@
                   <pic:spPr bwMode="auto">
                     <a:xfrm>
                       <a:off x="0" y="0"/>
-                      <a:ext cx="4811379" cy="2059152"/>
+                      <a:ext cx="5934075" cy="1400175"/>
                     </a:xfrm>
                     <a:prstGeom prst="rect">
                       <a:avLst/>
@@ -201,12 +234,593 @@
         </w:drawing>
       </w:r>
     </w:p>
+    <w:p/>
+    <w:p>
+      <w:pPr>
+        <w:rPr>
+          <w:sz w:val="32"/>
+          <w:szCs w:val="32"/>
+          <w:u w:val="single"/>
+        </w:rPr>
+      </w:pPr>
+      <w:r>
+        <w:rPr>
+          <w:sz w:val="32"/>
+          <w:szCs w:val="32"/>
+          <w:u w:val="single"/>
+        </w:rPr>
+        <w:lastRenderedPageBreak/>
+        <w:t>Services</w:t>
+      </w:r>
+    </w:p>
+    <w:p>
+      <w:r>
+        <w:rPr>
+          <w:noProof/>
+        </w:rPr>
+        <w:drawing>
+          <wp:inline distT="0" distB="0" distL="0" distR="0" wp14:anchorId="5BDCD55B" wp14:editId="41F1E551">
+            <wp:extent cx="5274661" cy="2257425"/>
+            <wp:effectExtent l="0" t="0" r="2540" b="0"/>
+            <wp:docPr id="1261582530" name="Picture 1" descr="A screenshot of a computer&#10;&#10;AI-generated content may be incorrect."/>
+            <wp:cNvGraphicFramePr>
+              <a:graphicFrameLocks xmlns:a="http://schemas.openxmlformats.org/drawingml/2006/main" noChangeAspect="1"/>
+            </wp:cNvGraphicFramePr>
+            <a:graphic xmlns:a="http://schemas.openxmlformats.org/drawingml/2006/main">
+              <a:graphicData uri="http://schemas.openxmlformats.org/drawingml/2006/picture">
+                <pic:pic xmlns:pic="http://schemas.openxmlformats.org/drawingml/2006/picture">
+                  <pic:nvPicPr>
+                    <pic:cNvPr id="1261582530" name="Picture 1" descr="A screenshot of a computer&#10;&#10;AI-generated content may be incorrect."/>
+                    <pic:cNvPicPr>
+                      <a:picLocks noChangeAspect="1" noChangeArrowheads="1"/>
+                    </pic:cNvPicPr>
+                  </pic:nvPicPr>
+                  <pic:blipFill>
+                    <a:blip r:embed="rId7" cstate="print">
+                      <a:extLst>
+                        <a:ext uri="{28A0092B-C50C-407E-A947-70E740481C1C}">
+                          <a14:useLocalDpi xmlns:a14="http://schemas.microsoft.com/office/drawing/2010/main" val="0"/>
+                        </a:ext>
+                      </a:extLst>
+                    </a:blip>
+                    <a:srcRect/>
+                    <a:stretch>
+                      <a:fillRect/>
+                    </a:stretch>
+                  </pic:blipFill>
+                  <pic:spPr bwMode="auto">
+                    <a:xfrm>
+                      <a:off x="0" y="0"/>
+                      <a:ext cx="5324293" cy="2278666"/>
+                    </a:xfrm>
+                    <a:prstGeom prst="rect">
+                      <a:avLst/>
+                    </a:prstGeom>
+                    <a:noFill/>
+                    <a:ln>
+                      <a:noFill/>
+                    </a:ln>
+                  </pic:spPr>
+                </pic:pic>
+              </a:graphicData>
+            </a:graphic>
+          </wp:inline>
+        </w:drawing>
+      </w:r>
+    </w:p>
     <w:p>
       <w:r>
         <w:t>There is no alt text or aria values in the image in the Services section.</w:t>
       </w:r>
     </w:p>
-    <w:p/>
+    <w:p>
+      <w:pPr>
+        <w:rPr>
+          <w:sz w:val="32"/>
+          <w:szCs w:val="32"/>
+          <w:u w:val="single"/>
+        </w:rPr>
+      </w:pPr>
+      <w:r>
+        <w:rPr>
+          <w:sz w:val="32"/>
+          <w:szCs w:val="32"/>
+          <w:u w:val="single"/>
+        </w:rPr>
+        <w:t>Schedule A Call</w:t>
+      </w:r>
+    </w:p>
+    <w:p>
+      <w:r>
+        <w:t xml:space="preserve">Again, there is no alt text or aria values in the image in the Schedule a Call section. </w:t>
+      </w:r>
+    </w:p>
+    <w:p>
+      <w:r>
+        <w:rPr>
+          <w:noProof/>
+        </w:rPr>
+        <w:drawing>
+          <wp:inline distT="0" distB="0" distL="0" distR="0" wp14:anchorId="596F4F50" wp14:editId="030E3F2E">
+            <wp:extent cx="5248275" cy="2653622"/>
+            <wp:effectExtent l="0" t="0" r="0" b="0"/>
+            <wp:docPr id="317212762" name="Picture 1" descr="A screenshot of a phone call&#10;&#10;AI-generated content may be incorrect."/>
+            <wp:cNvGraphicFramePr>
+              <a:graphicFrameLocks xmlns:a="http://schemas.openxmlformats.org/drawingml/2006/main" noChangeAspect="1"/>
+            </wp:cNvGraphicFramePr>
+            <a:graphic xmlns:a="http://schemas.openxmlformats.org/drawingml/2006/main">
+              <a:graphicData uri="http://schemas.openxmlformats.org/drawingml/2006/picture">
+                <pic:pic xmlns:pic="http://schemas.openxmlformats.org/drawingml/2006/picture">
+                  <pic:nvPicPr>
+                    <pic:cNvPr id="317212762" name="Picture 1" descr="A screenshot of a phone call&#10;&#10;AI-generated content may be incorrect."/>
+                    <pic:cNvPicPr>
+                      <a:picLocks noChangeAspect="1" noChangeArrowheads="1"/>
+                    </pic:cNvPicPr>
+                  </pic:nvPicPr>
+                  <pic:blipFill>
+                    <a:blip r:embed="rId8" cstate="print">
+                      <a:extLst>
+                        <a:ext uri="{28A0092B-C50C-407E-A947-70E740481C1C}">
+                          <a14:useLocalDpi xmlns:a14="http://schemas.microsoft.com/office/drawing/2010/main" val="0"/>
+                        </a:ext>
+                      </a:extLst>
+                    </a:blip>
+                    <a:srcRect/>
+                    <a:stretch>
+                      <a:fillRect/>
+                    </a:stretch>
+                  </pic:blipFill>
+                  <pic:spPr bwMode="auto">
+                    <a:xfrm>
+                      <a:off x="0" y="0"/>
+                      <a:ext cx="5259406" cy="2659250"/>
+                    </a:xfrm>
+                    <a:prstGeom prst="rect">
+                      <a:avLst/>
+                    </a:prstGeom>
+                    <a:noFill/>
+                    <a:ln>
+                      <a:noFill/>
+                    </a:ln>
+                  </pic:spPr>
+                </pic:pic>
+              </a:graphicData>
+            </a:graphic>
+          </wp:inline>
+        </w:drawing>
+      </w:r>
+    </w:p>
+    <w:p>
+      <w:r>
+        <w:t>Again, the button has a low colour contrast. Change the color of the button.</w:t>
+      </w:r>
+    </w:p>
+    <w:p>
+      <w:r>
+        <w:rPr>
+          <w:noProof/>
+        </w:rPr>
+        <w:drawing>
+          <wp:inline distT="0" distB="0" distL="0" distR="0" wp14:anchorId="5DA2265E" wp14:editId="23A29371">
+            <wp:extent cx="5934075" cy="1457325"/>
+            <wp:effectExtent l="0" t="0" r="9525" b="9525"/>
+            <wp:docPr id="330712789" name="Picture 2"/>
+            <wp:cNvGraphicFramePr>
+              <a:graphicFrameLocks xmlns:a="http://schemas.openxmlformats.org/drawingml/2006/main" noChangeAspect="1"/>
+            </wp:cNvGraphicFramePr>
+            <a:graphic xmlns:a="http://schemas.openxmlformats.org/drawingml/2006/main">
+              <a:graphicData uri="http://schemas.openxmlformats.org/drawingml/2006/picture">
+                <pic:pic xmlns:pic="http://schemas.openxmlformats.org/drawingml/2006/picture">
+                  <pic:nvPicPr>
+                    <pic:cNvPr id="0" name="Picture 2"/>
+                    <pic:cNvPicPr>
+                      <a:picLocks noChangeAspect="1" noChangeArrowheads="1"/>
+                    </pic:cNvPicPr>
+                  </pic:nvPicPr>
+                  <pic:blipFill>
+                    <a:blip r:embed="rId9" cstate="print">
+                      <a:extLst>
+                        <a:ext uri="{28A0092B-C50C-407E-A947-70E740481C1C}">
+                          <a14:useLocalDpi xmlns:a14="http://schemas.microsoft.com/office/drawing/2010/main" val="0"/>
+                        </a:ext>
+                      </a:extLst>
+                    </a:blip>
+                    <a:srcRect/>
+                    <a:stretch>
+                      <a:fillRect/>
+                    </a:stretch>
+                  </pic:blipFill>
+                  <pic:spPr bwMode="auto">
+                    <a:xfrm>
+                      <a:off x="0" y="0"/>
+                      <a:ext cx="5934075" cy="1457325"/>
+                    </a:xfrm>
+                    <a:prstGeom prst="rect">
+                      <a:avLst/>
+                    </a:prstGeom>
+                    <a:noFill/>
+                    <a:ln>
+                      <a:noFill/>
+                    </a:ln>
+                  </pic:spPr>
+                </pic:pic>
+              </a:graphicData>
+            </a:graphic>
+          </wp:inline>
+        </w:drawing>
+      </w:r>
+    </w:p>
+    <w:p>
+      <w:r>
+        <w:lastRenderedPageBreak/>
+        <w:t>The aria-label in the link below the Services section in the table is the same as the aria-label in the button</w:t>
+      </w:r>
+    </w:p>
+    <w:p>
+      <w:r>
+        <w:rPr>
+          <w:noProof/>
+        </w:rPr>
+        <w:drawing>
+          <wp:inline distT="0" distB="0" distL="0" distR="0" wp14:anchorId="7EE3EB3B" wp14:editId="48A14F36">
+            <wp:extent cx="5457825" cy="2650194"/>
+            <wp:effectExtent l="0" t="0" r="0" b="0"/>
+            <wp:docPr id="246886624" name="Picture 3"/>
+            <wp:cNvGraphicFramePr>
+              <a:graphicFrameLocks xmlns:a="http://schemas.openxmlformats.org/drawingml/2006/main" noChangeAspect="1"/>
+            </wp:cNvGraphicFramePr>
+            <a:graphic xmlns:a="http://schemas.openxmlformats.org/drawingml/2006/main">
+              <a:graphicData uri="http://schemas.openxmlformats.org/drawingml/2006/picture">
+                <pic:pic xmlns:pic="http://schemas.openxmlformats.org/drawingml/2006/picture">
+                  <pic:nvPicPr>
+                    <pic:cNvPr id="0" name="Picture 3"/>
+                    <pic:cNvPicPr>
+                      <a:picLocks noChangeAspect="1" noChangeArrowheads="1"/>
+                    </pic:cNvPicPr>
+                  </pic:nvPicPr>
+                  <pic:blipFill>
+                    <a:blip r:embed="rId10" cstate="print">
+                      <a:extLst>
+                        <a:ext uri="{28A0092B-C50C-407E-A947-70E740481C1C}">
+                          <a14:useLocalDpi xmlns:a14="http://schemas.microsoft.com/office/drawing/2010/main" val="0"/>
+                        </a:ext>
+                      </a:extLst>
+                    </a:blip>
+                    <a:srcRect/>
+                    <a:stretch>
+                      <a:fillRect/>
+                    </a:stretch>
+                  </pic:blipFill>
+                  <pic:spPr bwMode="auto">
+                    <a:xfrm>
+                      <a:off x="0" y="0"/>
+                      <a:ext cx="5500495" cy="2670914"/>
+                    </a:xfrm>
+                    <a:prstGeom prst="rect">
+                      <a:avLst/>
+                    </a:prstGeom>
+                    <a:noFill/>
+                    <a:ln>
+                      <a:noFill/>
+                    </a:ln>
+                  </pic:spPr>
+                </pic:pic>
+              </a:graphicData>
+            </a:graphic>
+          </wp:inline>
+        </w:drawing>
+      </w:r>
+    </w:p>
+    <w:p>
+      <w:r>
+        <w:t>The toggle switch image is not found</w:t>
+      </w:r>
+    </w:p>
+    <w:p>
+      <w:r>
+        <w:rPr>
+          <w:noProof/>
+        </w:rPr>
+        <w:drawing>
+          <wp:inline distT="0" distB="0" distL="0" distR="0" wp14:anchorId="0455C519" wp14:editId="1B01EF23">
+            <wp:extent cx="5486400" cy="2545056"/>
+            <wp:effectExtent l="0" t="0" r="0" b="8255"/>
+            <wp:docPr id="860733039" name="Picture 5"/>
+            <wp:cNvGraphicFramePr>
+              <a:graphicFrameLocks xmlns:a="http://schemas.openxmlformats.org/drawingml/2006/main" noChangeAspect="1"/>
+            </wp:cNvGraphicFramePr>
+            <a:graphic xmlns:a="http://schemas.openxmlformats.org/drawingml/2006/main">
+              <a:graphicData uri="http://schemas.openxmlformats.org/drawingml/2006/picture">
+                <pic:pic xmlns:pic="http://schemas.openxmlformats.org/drawingml/2006/picture">
+                  <pic:nvPicPr>
+                    <pic:cNvPr id="0" name="Picture 5"/>
+                    <pic:cNvPicPr>
+                      <a:picLocks noChangeAspect="1" noChangeArrowheads="1"/>
+                    </pic:cNvPicPr>
+                  </pic:nvPicPr>
+                  <pic:blipFill>
+                    <a:blip r:embed="rId11">
+                      <a:extLst>
+                        <a:ext uri="{28A0092B-C50C-407E-A947-70E740481C1C}">
+                          <a14:useLocalDpi xmlns:a14="http://schemas.microsoft.com/office/drawing/2010/main" val="0"/>
+                        </a:ext>
+                      </a:extLst>
+                    </a:blip>
+                    <a:srcRect/>
+                    <a:stretch>
+                      <a:fillRect/>
+                    </a:stretch>
+                  </pic:blipFill>
+                  <pic:spPr bwMode="auto">
+                    <a:xfrm>
+                      <a:off x="0" y="0"/>
+                      <a:ext cx="5493423" cy="2548314"/>
+                    </a:xfrm>
+                    <a:prstGeom prst="rect">
+                      <a:avLst/>
+                    </a:prstGeom>
+                    <a:noFill/>
+                    <a:ln>
+                      <a:noFill/>
+                    </a:ln>
+                  </pic:spPr>
+                </pic:pic>
+              </a:graphicData>
+            </a:graphic>
+          </wp:inline>
+        </w:drawing>
+      </w:r>
+    </w:p>
+    <w:p>
+      <w:r>
+        <w:t>Saying random stuf</w:t>
+      </w:r>
+      <w:r>
+        <w:t>f.</w:t>
+      </w:r>
+    </w:p>
+    <w:p>
+      <w:r>
+        <w:rPr>
+          <w:noProof/>
+        </w:rPr>
+        <w:drawing>
+          <wp:inline distT="0" distB="0" distL="0" distR="0" wp14:anchorId="70F20305" wp14:editId="4E7857A6">
+            <wp:extent cx="5665538" cy="1552575"/>
+            <wp:effectExtent l="0" t="0" r="0" b="0"/>
+            <wp:docPr id="288561286" name="Picture 8"/>
+            <wp:cNvGraphicFramePr>
+              <a:graphicFrameLocks xmlns:a="http://schemas.openxmlformats.org/drawingml/2006/main" noChangeAspect="1"/>
+            </wp:cNvGraphicFramePr>
+            <a:graphic xmlns:a="http://schemas.openxmlformats.org/drawingml/2006/main">
+              <a:graphicData uri="http://schemas.openxmlformats.org/drawingml/2006/picture">
+                <pic:pic xmlns:pic="http://schemas.openxmlformats.org/drawingml/2006/picture">
+                  <pic:nvPicPr>
+                    <pic:cNvPr id="0" name="Picture 8"/>
+                    <pic:cNvPicPr>
+                      <a:picLocks noChangeAspect="1" noChangeArrowheads="1"/>
+                    </pic:cNvPicPr>
+                  </pic:nvPicPr>
+                  <pic:blipFill>
+                    <a:blip r:embed="rId12">
+                      <a:extLst>
+                        <a:ext uri="{28A0092B-C50C-407E-A947-70E740481C1C}">
+                          <a14:useLocalDpi xmlns:a14="http://schemas.microsoft.com/office/drawing/2010/main" val="0"/>
+                        </a:ext>
+                      </a:extLst>
+                    </a:blip>
+                    <a:srcRect/>
+                    <a:stretch>
+                      <a:fillRect/>
+                    </a:stretch>
+                  </pic:blipFill>
+                  <pic:spPr bwMode="auto">
+                    <a:xfrm>
+                      <a:off x="0" y="0"/>
+                      <a:ext cx="5705667" cy="1563572"/>
+                    </a:xfrm>
+                    <a:prstGeom prst="rect">
+                      <a:avLst/>
+                    </a:prstGeom>
+                    <a:noFill/>
+                    <a:ln>
+                      <a:noFill/>
+                    </a:ln>
+                  </pic:spPr>
+                </pic:pic>
+              </a:graphicData>
+            </a:graphic>
+          </wp:inline>
+        </w:drawing>
+      </w:r>
+    </w:p>
+    <w:p>
+      <w:r>
+        <w:lastRenderedPageBreak/>
+        <w:t>Saying random stuff after selecting “Ok”</w:t>
+      </w:r>
+    </w:p>
+    <w:p>
+      <w:r>
+        <w:rPr>
+          <w:noProof/>
+        </w:rPr>
+        <w:drawing>
+          <wp:inline distT="0" distB="0" distL="0" distR="0" wp14:anchorId="6137F78B" wp14:editId="32EF72E3">
+            <wp:extent cx="5943600" cy="1504950"/>
+            <wp:effectExtent l="0" t="0" r="0" b="0"/>
+            <wp:docPr id="32450989" name="Picture 7"/>
+            <wp:cNvGraphicFramePr>
+              <a:graphicFrameLocks xmlns:a="http://schemas.openxmlformats.org/drawingml/2006/main" noChangeAspect="1"/>
+            </wp:cNvGraphicFramePr>
+            <a:graphic xmlns:a="http://schemas.openxmlformats.org/drawingml/2006/main">
+              <a:graphicData uri="http://schemas.openxmlformats.org/drawingml/2006/picture">
+                <pic:pic xmlns:pic="http://schemas.openxmlformats.org/drawingml/2006/picture">
+                  <pic:nvPicPr>
+                    <pic:cNvPr id="0" name="Picture 7"/>
+                    <pic:cNvPicPr>
+                      <a:picLocks noChangeAspect="1" noChangeArrowheads="1"/>
+                    </pic:cNvPicPr>
+                  </pic:nvPicPr>
+                  <pic:blipFill>
+                    <a:blip r:embed="rId13">
+                      <a:extLst>
+                        <a:ext uri="{28A0092B-C50C-407E-A947-70E740481C1C}">
+                          <a14:useLocalDpi xmlns:a14="http://schemas.microsoft.com/office/drawing/2010/main" val="0"/>
+                        </a:ext>
+                      </a:extLst>
+                    </a:blip>
+                    <a:srcRect/>
+                    <a:stretch>
+                      <a:fillRect/>
+                    </a:stretch>
+                  </pic:blipFill>
+                  <pic:spPr bwMode="auto">
+                    <a:xfrm>
+                      <a:off x="0" y="0"/>
+                      <a:ext cx="5943600" cy="1504950"/>
+                    </a:xfrm>
+                    <a:prstGeom prst="rect">
+                      <a:avLst/>
+                    </a:prstGeom>
+                    <a:noFill/>
+                    <a:ln>
+                      <a:noFill/>
+                    </a:ln>
+                  </pic:spPr>
+                </pic:pic>
+              </a:graphicData>
+            </a:graphic>
+          </wp:inline>
+        </w:drawing>
+      </w:r>
+    </w:p>
+    <w:p>
+      <w:r>
+        <w:t>Cannot navigate though the checkboxes</w:t>
+      </w:r>
+      <w:r>
+        <w:t xml:space="preserve"> though the arrows keys</w:t>
+      </w:r>
+      <w:r>
+        <w:t xml:space="preserve">. </w:t>
+      </w:r>
+    </w:p>
+    <w:p>
+      <w:r>
+        <w:rPr>
+          <w:noProof/>
+        </w:rPr>
+        <w:drawing>
+          <wp:inline distT="0" distB="0" distL="0" distR="0" wp14:anchorId="162B3292" wp14:editId="62CAB69E">
+            <wp:extent cx="5943600" cy="1400175"/>
+            <wp:effectExtent l="0" t="0" r="0" b="9525"/>
+            <wp:docPr id="458733206" name="Picture 9"/>
+            <wp:cNvGraphicFramePr>
+              <a:graphicFrameLocks xmlns:a="http://schemas.openxmlformats.org/drawingml/2006/main" noChangeAspect="1"/>
+            </wp:cNvGraphicFramePr>
+            <a:graphic xmlns:a="http://schemas.openxmlformats.org/drawingml/2006/main">
+              <a:graphicData uri="http://schemas.openxmlformats.org/drawingml/2006/picture">
+                <pic:pic xmlns:pic="http://schemas.openxmlformats.org/drawingml/2006/picture">
+                  <pic:nvPicPr>
+                    <pic:cNvPr id="0" name="Picture 9"/>
+                    <pic:cNvPicPr>
+                      <a:picLocks noChangeAspect="1" noChangeArrowheads="1"/>
+                    </pic:cNvPicPr>
+                  </pic:nvPicPr>
+                  <pic:blipFill>
+                    <a:blip r:embed="rId14">
+                      <a:extLst>
+                        <a:ext uri="{28A0092B-C50C-407E-A947-70E740481C1C}">
+                          <a14:useLocalDpi xmlns:a14="http://schemas.microsoft.com/office/drawing/2010/main" val="0"/>
+                        </a:ext>
+                      </a:extLst>
+                    </a:blip>
+                    <a:srcRect/>
+                    <a:stretch>
+                      <a:fillRect/>
+                    </a:stretch>
+                  </pic:blipFill>
+                  <pic:spPr bwMode="auto">
+                    <a:xfrm>
+                      <a:off x="0" y="0"/>
+                      <a:ext cx="5943600" cy="1400175"/>
+                    </a:xfrm>
+                    <a:prstGeom prst="rect">
+                      <a:avLst/>
+                    </a:prstGeom>
+                    <a:noFill/>
+                    <a:ln>
+                      <a:noFill/>
+                    </a:ln>
+                  </pic:spPr>
+                </pic:pic>
+              </a:graphicData>
+            </a:graphic>
+          </wp:inline>
+        </w:drawing>
+      </w:r>
+    </w:p>
+    <w:p>
+      <w:r>
+        <w:t>The links in the table does not tell us where the link goes to.</w:t>
+      </w:r>
+    </w:p>
+    <w:p>
+      <w:r>
+        <w:rPr>
+          <w:noProof/>
+        </w:rPr>
+        <w:drawing>
+          <wp:inline distT="0" distB="0" distL="0" distR="0" wp14:anchorId="3128C9DD" wp14:editId="23B8FF37">
+            <wp:extent cx="5934075" cy="1019175"/>
+            <wp:effectExtent l="0" t="0" r="9525" b="9525"/>
+            <wp:docPr id="2047754314" name="Picture 10"/>
+            <wp:cNvGraphicFramePr>
+              <a:graphicFrameLocks xmlns:a="http://schemas.openxmlformats.org/drawingml/2006/main" noChangeAspect="1"/>
+            </wp:cNvGraphicFramePr>
+            <a:graphic xmlns:a="http://schemas.openxmlformats.org/drawingml/2006/main">
+              <a:graphicData uri="http://schemas.openxmlformats.org/drawingml/2006/picture">
+                <pic:pic xmlns:pic="http://schemas.openxmlformats.org/drawingml/2006/picture">
+                  <pic:nvPicPr>
+                    <pic:cNvPr id="0" name="Picture 10"/>
+                    <pic:cNvPicPr>
+                      <a:picLocks noChangeAspect="1" noChangeArrowheads="1"/>
+                    </pic:cNvPicPr>
+                  </pic:nvPicPr>
+                  <pic:blipFill>
+                    <a:blip r:embed="rId15" cstate="print">
+                      <a:extLst>
+                        <a:ext uri="{28A0092B-C50C-407E-A947-70E740481C1C}">
+                          <a14:useLocalDpi xmlns:a14="http://schemas.microsoft.com/office/drawing/2010/main" val="0"/>
+                        </a:ext>
+                      </a:extLst>
+                    </a:blip>
+                    <a:srcRect/>
+                    <a:stretch>
+                      <a:fillRect/>
+                    </a:stretch>
+                  </pic:blipFill>
+                  <pic:spPr bwMode="auto">
+                    <a:xfrm>
+                      <a:off x="0" y="0"/>
+                      <a:ext cx="5934075" cy="1019175"/>
+                    </a:xfrm>
+                    <a:prstGeom prst="rect">
+                      <a:avLst/>
+                    </a:prstGeom>
+                    <a:noFill/>
+                    <a:ln>
+                      <a:noFill/>
+                    </a:ln>
+                  </pic:spPr>
+                </pic:pic>
+              </a:graphicData>
+            </a:graphic>
+          </wp:inline>
+        </w:drawing>
+      </w:r>
+    </w:p>
     <w:sectPr>
       <w:pgSz w:w="12240" w:h="15840"/>
       <w:pgMar w:top="1440" w:right="1440" w:bottom="1440" w:left="1440" w:header="708" w:footer="708" w:gutter="0"/>
@@ -617,6 +1231,7 @@
   <w:style w:type="paragraph" w:default="1" w:styleId="Normal">
     <w:name w:val="Normal"/>
     <w:qFormat/>
+    <w:rsid w:val="00F82D5D"/>
   </w:style>
   <w:style w:type="paragraph" w:styleId="Heading1">
     <w:name w:val="heading 1"/>

</xml_diff>